<commit_message>
added to presentation outline
</commit_message>
<xml_diff>
--- a/Presentation Notes.docx
+++ b/Presentation Notes.docx
@@ -3,6 +3,8 @@
 <w:document xmlns:wpc="http://schemas.microsoft.com/office/word/2010/wordprocessingCanvas" xmlns:mc="http://schemas.openxmlformats.org/markup-compatibility/2006" xmlns:o="urn:schemas-microsoft-com:office:office" xmlns:r="http://schemas.openxmlformats.org/officeDocument/2006/relationships" xmlns:m="http://schemas.openxmlformats.org/officeDocument/2006/math" xmlns:v="urn:schemas-microsoft-com:vml" xmlns:wp14="http://schemas.microsoft.com/office/word/2010/wordprocessingDrawing" xmlns:wp="http://schemas.openxmlformats.org/drawingml/2006/wordprocessingDrawing" xmlns:w10="urn:schemas-microsoft-com:office:word" xmlns:w="http://schemas.openxmlformats.org/wordprocessingml/2006/main" xmlns:w14="http://schemas.microsoft.com/office/word/2010/wordml" xmlns:w15="http://schemas.microsoft.com/office/word/2012/wordml" xmlns:wpg="http://schemas.microsoft.com/office/word/2010/wordprocessingGroup" xmlns:wpi="http://schemas.microsoft.com/office/word/2010/wordprocessingInk" xmlns:wne="http://schemas.microsoft.com/office/word/2006/wordml" xmlns:wps="http://schemas.microsoft.com/office/word/2010/wordprocessingShape" mc:Ignorable="w14 w15 wp14">
   <w:body>
     <w:p>
+      <w:bookmarkStart w:id="0" w:name="_GoBack"/>
+      <w:bookmarkEnd w:id="0"/>
       <w:r>
         <w:t>Have:</w:t>
       </w:r>
@@ -80,6 +82,18 @@
       </w:r>
       <w:r>
         <w:t xml:space="preserve"> since environment has changed</w:t>
+      </w:r>
+    </w:p>
+    <w:p>
+      <w:pPr>
+        <w:pStyle w:val="ListParagraph"/>
+        <w:numPr>
+          <w:ilvl w:val="0"/>
+          <w:numId w:val="2"/>
+        </w:numPr>
+      </w:pPr>
+      <w:r>
+        <w:t xml:space="preserve">March 31: Changed path to match header structure, which caused two links in the paper to change. </w:t>
       </w:r>
     </w:p>
     <w:p/>
@@ -135,10 +149,7 @@
     </w:p>
     <w:p>
       <w:r>
-        <w:t xml:space="preserve">One portion: finding out </w:t>
-      </w:r>
-      <w:r>
-        <w:t xml:space="preserve">that there was an old </w:t>
+        <w:t xml:space="preserve">One portion: finding out that there was an old </w:t>
       </w:r>
       <w:proofErr w:type="spellStart"/>
       <w:r>
@@ -211,7 +222,16 @@
         <w:ind w:left="0"/>
       </w:pPr>
       <w:r>
-        <w:t>Not in the document, but here is current approach</w:t>
+        <w:rPr>
+          <w:b/>
+        </w:rPr>
+        <w:t>Not in the document,</w:t>
+      </w:r>
+      <w:r>
+        <w:t xml:space="preserve"> but here is current approach</w:t>
+      </w:r>
+      <w:r>
+        <w:t xml:space="preserve"> to implementing the header</w:t>
       </w:r>
     </w:p>
     <w:p>
@@ -271,12 +291,69 @@
       <w:r>
         <w:t xml:space="preserve">“rearranging deck chairs” – need to think about what </w:t>
       </w:r>
-      <w:bookmarkStart w:id="0" w:name="_GoBack"/>
-      <w:bookmarkEnd w:id="0"/>
-    </w:p>
-    <w:p>
-      <w:r>
-        <w:lastRenderedPageBreak/>
+    </w:p>
+    <w:p/>
+    <w:p>
+      <w:r>
+        <w:t>Databases by Format – this is attached to each database</w:t>
+      </w:r>
+      <w:r>
+        <w:t xml:space="preserve"> – Show current format of databases vs. database record, </w:t>
+      </w:r>
+      <w:hyperlink r:id="rId5" w:history="1">
+        <w:r>
+          <w:rPr>
+            <w:rStyle w:val="Hyperlink"/>
+          </w:rPr>
+          <w:t>http://216.47.136.104/databases/538</w:t>
+        </w:r>
+      </w:hyperlink>
+    </w:p>
+    <w:p>
+      <w:r>
+        <w:rPr>
+          <w:b/>
+        </w:rPr>
+        <w:t>Concern:</w:t>
+      </w:r>
+      <w:r>
+        <w:t xml:space="preserve"> “articles” and “databases” links </w:t>
+      </w:r>
+      <w:r>
+        <w:t xml:space="preserve">require re-use of code due to limitations of CMS framework. </w:t>
+      </w:r>
+    </w:p>
+    <w:p>
+      <w:pPr>
+        <w:pStyle w:val="Action"/>
+      </w:pPr>
+      <w:r>
+        <w:t xml:space="preserve">Show example of going from articles browse to full record to browse by content—path changes. </w:t>
+      </w:r>
+    </w:p>
+    <w:p>
+      <w:r>
+        <w:t xml:space="preserve">Want to serve users who use different terms, but may be problematic. </w:t>
+      </w:r>
+      <w:r>
+        <w:t xml:space="preserve">Will need to test this specific action to see if it </w:t>
+      </w:r>
+      <w:r>
+        <w:t>is true.</w:t>
+      </w:r>
+    </w:p>
+    <w:p/>
+    <w:p>
+      <w:r>
+        <w:rPr>
+          <w:b/>
+        </w:rPr>
+        <w:t>Not in document,</w:t>
+      </w:r>
+      <w:r>
+        <w:t xml:space="preserve"> </w:t>
+      </w:r>
+      <w:r>
         <w:t xml:space="preserve">Explain </w:t>
       </w:r>
       <w:proofErr w:type="spellStart"/>
@@ -445,7 +522,6 @@
         </w:numPr>
       </w:pPr>
       <w:r>
-        <w:lastRenderedPageBreak/>
         <w:t xml:space="preserve">Librarian input for content types. Allows </w:t>
       </w:r>
       <w:r>
@@ -1503,6 +1579,7 @@
   <w:style w:type="character" w:default="1" w:styleId="DefaultParagraphFont">
     <w:name w:val="Default Paragraph Font"/>
     <w:uiPriority w:val="1"/>
+    <w:semiHidden/>
     <w:unhideWhenUsed/>
   </w:style>
   <w:style w:type="table" w:default="1" w:styleId="TableNormal">
@@ -1606,6 +1683,17 @@
     <w:basedOn w:val="DefaultParagraphFont"/>
     <w:link w:val="Action"/>
     <w:rsid w:val="00F17805"/>
+  </w:style>
+  <w:style w:type="character" w:styleId="Hyperlink">
+    <w:name w:val="Hyperlink"/>
+    <w:basedOn w:val="DefaultParagraphFont"/>
+    <w:uiPriority w:val="99"/>
+    <w:unhideWhenUsed/>
+    <w:rsid w:val="0098742C"/>
+    <w:rPr>
+      <w:color w:val="0563C1" w:themeColor="hyperlink"/>
+      <w:u w:val="single"/>
+    </w:rPr>
   </w:style>
 </w:styles>
 </file>

</xml_diff>